<commit_message>
dia 13/01/2022 Añadir clase de Error en mi aplicacion MultiCapa Poo y cambios en registrar ultimacon
</commit_message>
<xml_diff>
--- a/doc/UsoDeSession.docx
+++ b/doc/UsoDeSession.docx
@@ -1,10 +1,10 @@
 
 <file path=word/document.xml><?xml version="1.0" encoding="utf-8"?>
-<w:document xmlns:wpc="http://schemas.microsoft.com/office/word/2010/wordprocessingCanvas" xmlns:cx="http://schemas.microsoft.com/office/drawing/2014/chartex" xmlns:cx1="http://schemas.microsoft.com/office/drawing/2015/9/8/chartex" xmlns:cx2="http://schemas.microsoft.com/office/drawing/2015/10/21/chartex" xmlns:cx3="http://schemas.microsoft.com/office/drawing/2016/5/9/chartex" xmlns:cx4="http://schemas.microsoft.com/office/drawing/2016/5/10/chartex" xmlns:cx5="http://schemas.microsoft.com/office/drawing/2016/5/11/chartex" xmlns:cx6="http://schemas.microsoft.com/office/drawing/2016/5/12/chartex" xmlns:cx7="http://schemas.microsoft.com/office/drawing/2016/5/13/chartex" xmlns:cx8="http://schemas.microsoft.com/office/drawing/2016/5/14/chartex" xmlns:mc="http://schemas.openxmlformats.org/markup-compatibility/2006" xmlns:aink="http://schemas.microsoft.com/office/drawing/2016/ink" xmlns:am3d="http://schemas.microsoft.com/office/drawing/2017/model3d" xmlns:o="urn:schemas-microsoft-com:office:office" xmlns:r="http://schemas.openxmlformats.org/officeDocument/2006/relationships" xmlns:m="http://schemas.openxmlformats.org/officeDocument/2006/math" xmlns:v="urn:schemas-microsoft-com:vml" xmlns:wp14="http://schemas.microsoft.com/office/word/2010/wordprocessingDrawing" xmlns:wp="http://schemas.openxmlformats.org/drawingml/2006/wordprocessingDrawing" xmlns:w10="urn:schemas-microsoft-com:office:word" xmlns:w="http://schemas.openxmlformats.org/wordprocessingml/2006/main" xmlns:w14="http://schemas.microsoft.com/office/word/2010/wordml" xmlns:w15="http://schemas.microsoft.com/office/word/2012/wordml" xmlns:w16cex="http://schemas.microsoft.com/office/word/2018/wordml/cex" xmlns:w16cid="http://schemas.microsoft.com/office/word/2016/wordml/cid" xmlns:w16="http://schemas.microsoft.com/office/word/2018/wordml" xmlns:w16sdtdh="http://schemas.microsoft.com/office/word/2020/wordml/sdtdatahash" xmlns:w16se="http://schemas.microsoft.com/office/word/2015/wordml/symex" xmlns:wpg="http://schemas.microsoft.com/office/word/2010/wordprocessingGroup" xmlns:wpi="http://schemas.microsoft.com/office/word/2010/wordprocessingInk" xmlns:wne="http://schemas.microsoft.com/office/word/2006/wordml" xmlns:wps="http://schemas.microsoft.com/office/word/2010/wordprocessingShape" mc:Ignorable="w14 w15 w16se w16cid w16 w16cex w16sdtdh wp14">
+<w:document xmlns:wpc="http://schemas.microsoft.com/office/word/2010/wordprocessingCanvas" xmlns:cx="http://schemas.microsoft.com/office/drawing/2014/chartex" xmlns:cx1="http://schemas.microsoft.com/office/drawing/2015/9/8/chartex" xmlns:cx2="http://schemas.microsoft.com/office/drawing/2015/10/21/chartex" xmlns:cx3="http://schemas.microsoft.com/office/drawing/2016/5/9/chartex" xmlns:cx4="http://schemas.microsoft.com/office/drawing/2016/5/10/chartex" xmlns:cx5="http://schemas.microsoft.com/office/drawing/2016/5/11/chartex" xmlns:cx6="http://schemas.microsoft.com/office/drawing/2016/5/12/chartex" xmlns:cx7="http://schemas.microsoft.com/office/drawing/2016/5/13/chartex" xmlns:cx8="http://schemas.microsoft.com/office/drawing/2016/5/14/chartex" xmlns:mc="http://schemas.openxmlformats.org/markup-compatibility/2006" xmlns:aink="http://schemas.microsoft.com/office/drawing/2016/ink" xmlns:am3d="http://schemas.microsoft.com/office/drawing/2017/model3d" xmlns:o="urn:schemas-microsoft-com:office:office" xmlns:r="http://schemas.openxmlformats.org/officeDocument/2006/relationships" xmlns:m="http://schemas.openxmlformats.org/officeDocument/2006/math" xmlns:v="urn:schemas-microsoft-com:vml" xmlns:wp14="http://schemas.microsoft.com/office/word/2010/wordprocessingDrawing" xmlns:wp="http://schemas.openxmlformats.org/drawingml/2006/wordprocessingDrawing" xmlns:w10="urn:schemas-microsoft-com:office:word" xmlns:w="http://schemas.openxmlformats.org/wordprocessingml/2006/main" xmlns:w14="http://schemas.microsoft.com/office/word/2010/wordml" xmlns:w15="http://schemas.microsoft.com/office/word/2012/wordml" xmlns:w16cid="http://schemas.microsoft.com/office/word/2016/wordml/cid" xmlns:w16se="http://schemas.microsoft.com/office/word/2015/wordml/symex" xmlns:wpg="http://schemas.microsoft.com/office/word/2010/wordprocessingGroup" xmlns:wpi="http://schemas.microsoft.com/office/word/2010/wordprocessingInk" xmlns:wne="http://schemas.microsoft.com/office/word/2006/wordml" xmlns:wps="http://schemas.microsoft.com/office/word/2010/wordprocessingShape" mc:Ignorable="w14 w15 w16se w16cid wp14">
   <w:body>
     <w:tbl>
       <w:tblPr>
-        <w:tblStyle w:val="Grilledutableau"/>
+        <w:tblStyle w:val="TableGrid"/>
         <w:tblpPr w:leftFromText="141" w:rightFromText="141" w:horzAnchor="margin" w:tblpY="840"/>
         <w:tblW w:w="0" w:type="auto"/>
         <w:tblLook w:val="04A0" w:firstRow="1" w:lastRow="0" w:firstColumn="1" w:lastColumn="0" w:noHBand="0" w:noVBand="1"/>
@@ -19,7 +19,7 @@
         </w:trPr>
         <w:tc>
           <w:tcPr>
-            <w:tcW w:w="5361" w:type="dxa"/>
+            <w:tcW w:w="5474" w:type="dxa"/>
             <w:vAlign w:val="center"/>
           </w:tcPr>
           <w:p>
@@ -40,7 +40,7 @@
         </w:tc>
         <w:tc>
           <w:tcPr>
-            <w:tcW w:w="3701" w:type="dxa"/>
+            <w:tcW w:w="3588" w:type="dxa"/>
             <w:vAlign w:val="center"/>
           </w:tcPr>
           <w:p>
@@ -74,7 +74,7 @@
         </w:trPr>
         <w:tc>
           <w:tcPr>
-            <w:tcW w:w="5361" w:type="dxa"/>
+            <w:tcW w:w="5474" w:type="dxa"/>
             <w:vAlign w:val="center"/>
           </w:tcPr>
           <w:p>
@@ -95,7 +95,7 @@
         </w:tc>
         <w:tc>
           <w:tcPr>
-            <w:tcW w:w="3701" w:type="dxa"/>
+            <w:tcW w:w="3588" w:type="dxa"/>
             <w:vAlign w:val="center"/>
           </w:tcPr>
           <w:p>
@@ -111,7 +111,7 @@
         </w:trPr>
         <w:tc>
           <w:tcPr>
-            <w:tcW w:w="5361" w:type="dxa"/>
+            <w:tcW w:w="5474" w:type="dxa"/>
             <w:vAlign w:val="center"/>
           </w:tcPr>
           <w:p>
@@ -132,7 +132,7 @@
         </w:tc>
         <w:tc>
           <w:tcPr>
-            <w:tcW w:w="3701" w:type="dxa"/>
+            <w:tcW w:w="3588" w:type="dxa"/>
             <w:vAlign w:val="center"/>
           </w:tcPr>
           <w:p>
@@ -154,7 +154,7 @@
         </w:trPr>
         <w:tc>
           <w:tcPr>
-            <w:tcW w:w="5361" w:type="dxa"/>
+            <w:tcW w:w="5474" w:type="dxa"/>
             <w:vAlign w:val="center"/>
           </w:tcPr>
           <w:p>
@@ -169,27 +169,27 @@
                 <w:b/>
                 <w:bCs/>
               </w:rPr>
-              <w:t>$_SESSION['CodeError']</w:t>
+              <w:t>$_SESSION['</w:t>
             </w:r>
             <w:r>
               <w:rPr>
                 <w:b/>
                 <w:bCs/>
               </w:rPr>
-              <w:t xml:space="preserve">, </w:t>
+              <w:t>e</w:t>
             </w:r>
             <w:r>
               <w:rPr>
                 <w:b/>
                 <w:bCs/>
               </w:rPr>
-              <w:t>$_SESSION['MsgError']</w:t>
+              <w:t>rror']</w:t>
             </w:r>
           </w:p>
         </w:tc>
         <w:tc>
           <w:tcPr>
-            <w:tcW w:w="3701" w:type="dxa"/>
+            <w:tcW w:w="3588" w:type="dxa"/>
             <w:vAlign w:val="center"/>
           </w:tcPr>
           <w:p>
@@ -208,6 +208,8 @@
           <w:u w:val="single"/>
         </w:rPr>
       </w:pPr>
+      <w:bookmarkStart w:id="0" w:name="_GoBack"/>
+      <w:bookmarkEnd w:id="0"/>
       <w:r>
         <w:rPr>
           <w:b/>
@@ -229,7 +231,7 @@
 </file>
 
 <file path=word/styles.xml><?xml version="1.0" encoding="utf-8"?>
-<w:styles xmlns:mc="http://schemas.openxmlformats.org/markup-compatibility/2006" xmlns:r="http://schemas.openxmlformats.org/officeDocument/2006/relationships" xmlns:w="http://schemas.openxmlformats.org/wordprocessingml/2006/main" xmlns:w14="http://schemas.microsoft.com/office/word/2010/wordml" xmlns:w15="http://schemas.microsoft.com/office/word/2012/wordml" xmlns:w16cex="http://schemas.microsoft.com/office/word/2018/wordml/cex" xmlns:w16cid="http://schemas.microsoft.com/office/word/2016/wordml/cid" xmlns:w16="http://schemas.microsoft.com/office/word/2018/wordml" xmlns:w16sdtdh="http://schemas.microsoft.com/office/word/2020/wordml/sdtdatahash" xmlns:w16se="http://schemas.microsoft.com/office/word/2015/wordml/symex" mc:Ignorable="w14 w15 w16se w16cid w16 w16cex w16sdtdh">
+<w:styles xmlns:mc="http://schemas.openxmlformats.org/markup-compatibility/2006" xmlns:r="http://schemas.openxmlformats.org/officeDocument/2006/relationships" xmlns:w="http://schemas.openxmlformats.org/wordprocessingml/2006/main" xmlns:w14="http://schemas.microsoft.com/office/word/2010/wordml" xmlns:w15="http://schemas.microsoft.com/office/word/2012/wordml" xmlns:w16cid="http://schemas.microsoft.com/office/word/2016/wordml/cid" xmlns:w16se="http://schemas.microsoft.com/office/word/2015/wordml/symex" mc:Ignorable="w14 w15 w16se w16cid">
   <w:docDefaults>
     <w:rPrDefault>
       <w:rPr>
@@ -245,7 +247,7 @@
       </w:pPr>
     </w:pPrDefault>
   </w:docDefaults>
-  <w:latentStyles w:defLockedState="0" w:defUIPriority="99" w:defSemiHidden="0" w:defUnhideWhenUsed="0" w:defQFormat="0" w:count="376">
+  <w:latentStyles w:defLockedState="0" w:defUIPriority="99" w:defSemiHidden="0" w:defUnhideWhenUsed="0" w:defQFormat="0" w:count="375">
     <w:lsdException w:name="Normal" w:uiPriority="0" w:qFormat="1"/>
     <w:lsdException w:name="heading 1" w:uiPriority="9" w:qFormat="1"/>
     <w:lsdException w:name="heading 2" w:semiHidden="1" w:uiPriority="9" w:unhideWhenUsed="1" w:qFormat="1"/>
@@ -621,19 +623,18 @@
     <w:lsdException w:name="Smart Hyperlink" w:semiHidden="1" w:unhideWhenUsed="1"/>
     <w:lsdException w:name="Hashtag" w:semiHidden="1" w:unhideWhenUsed="1"/>
     <w:lsdException w:name="Unresolved Mention" w:semiHidden="1" w:unhideWhenUsed="1"/>
-    <w:lsdException w:name="Smart Link" w:semiHidden="1" w:unhideWhenUsed="1"/>
   </w:latentStyles>
   <w:style w:type="paragraph" w:default="1" w:styleId="Normal">
     <w:name w:val="Normal"/>
     <w:qFormat/>
   </w:style>
-  <w:style w:type="character" w:default="1" w:styleId="Policepardfaut">
+  <w:style w:type="character" w:default="1" w:styleId="DefaultParagraphFont">
     <w:name w:val="Default Paragraph Font"/>
     <w:uiPriority w:val="1"/>
     <w:semiHidden/>
     <w:unhideWhenUsed/>
   </w:style>
-  <w:style w:type="table" w:default="1" w:styleId="TableauNormal">
+  <w:style w:type="table" w:default="1" w:styleId="TableNormal">
     <w:name w:val="Normal Table"/>
     <w:uiPriority w:val="99"/>
     <w:semiHidden/>
@@ -648,15 +649,15 @@
       </w:tblCellMar>
     </w:tblPr>
   </w:style>
-  <w:style w:type="numbering" w:default="1" w:styleId="Aucuneliste">
+  <w:style w:type="numbering" w:default="1" w:styleId="NoList">
     <w:name w:val="No List"/>
     <w:uiPriority w:val="99"/>
     <w:semiHidden/>
     <w:unhideWhenUsed/>
   </w:style>
-  <w:style w:type="table" w:styleId="Grilledutableau">
+  <w:style w:type="table" w:styleId="TableGrid">
     <w:name w:val="Table Grid"/>
-    <w:basedOn w:val="TableauNormal"/>
+    <w:basedOn w:val="TableNormal"/>
     <w:uiPriority w:val="39"/>
     <w:rsid w:val="00F02B2F"/>
     <w:pPr>

</xml_diff>